<commit_message>
updated table, removed temp files
</commit_message>
<xml_diff>
--- a/word/week5-6.docx
+++ b/word/week5-6.docx
@@ -105,16 +105,16 @@
     </w:p>
     <w:tbl>
       <w:tblPr>
-        <w:tblStyle w:val="Onopgemaaktetabel1"/>
-        <w:tblW w:w="4800" w:type="dxa"/>
-        <w:tblLook w:val="0420" w:firstRow="1" w:lastRow="0" w:firstColumn="0" w:lastColumn="0" w:noHBand="0" w:noVBand="1"/>
+        <w:tblStyle w:val="Onopgemaaktetabel5"/>
+        <w:tblW w:w="5303" w:type="dxa"/>
+        <w:tblLook w:val="04A0" w:firstRow="1" w:lastRow="0" w:firstColumn="1" w:lastColumn="0" w:noHBand="0" w:noVBand="1"/>
       </w:tblPr>
       <w:tblGrid>
+        <w:gridCol w:w="1463"/>
+        <w:gridCol w:w="1052"/>
         <w:gridCol w:w="960"/>
         <w:gridCol w:w="960"/>
-        <w:gridCol w:w="960"/>
-        <w:gridCol w:w="960"/>
-        <w:gridCol w:w="960"/>
+        <w:gridCol w:w="1052"/>
       </w:tblGrid>
       <w:tr>
         <w:trPr>
@@ -123,7 +123,8 @@
         </w:trPr>
         <w:tc>
           <w:tcPr>
-            <w:tcW w:w="960" w:type="dxa"/>
+            <w:cnfStyle w:val="001000000100" w:firstRow="0" w:lastRow="0" w:firstColumn="1" w:lastColumn="0" w:oddVBand="0" w:evenVBand="0" w:oddHBand="0" w:evenHBand="0" w:firstRowFirstColumn="1" w:firstRowLastColumn="0" w:lastRowFirstColumn="0" w:lastRowLastColumn="0"/>
+            <w:tcW w:w="1463" w:type="dxa"/>
             <w:noWrap/>
             <w:hideMark/>
           </w:tcPr>
@@ -153,6 +154,7 @@
           </w:tcPr>
           <w:p>
             <w:pPr>
+              <w:cnfStyle w:val="100000000000" w:firstRow="1" w:lastRow="0" w:firstColumn="0" w:lastColumn="0" w:oddVBand="0" w:evenVBand="0" w:oddHBand="0" w:evenHBand="0" w:firstRowFirstColumn="0" w:firstRowLastColumn="0" w:lastRowFirstColumn="0" w:lastRowLastColumn="0"/>
               <w:rPr>
                 <w:rFonts w:ascii="Calibri" w:eastAsia="Times New Roman" w:hAnsi="Calibri" w:cs="Calibri"/>
                 <w:color w:val="000000"/>
@@ -177,22 +179,24 @@
           </w:tcPr>
           <w:p>
             <w:pPr>
-              <w:rPr>
-                <w:rFonts w:ascii="Calibri" w:eastAsia="Times New Roman" w:hAnsi="Calibri" w:cs="Calibri"/>
-                <w:color w:val="000000"/>
-                <w:lang w:eastAsia="nl-NL"/>
-              </w:rPr>
-            </w:pPr>
-          </w:p>
-        </w:tc>
-        <w:tc>
-          <w:tcPr>
-            <w:tcW w:w="960" w:type="dxa"/>
-            <w:noWrap/>
-            <w:hideMark/>
-          </w:tcPr>
-          <w:p>
-            <w:pPr>
+              <w:cnfStyle w:val="100000000000" w:firstRow="1" w:lastRow="0" w:firstColumn="0" w:lastColumn="0" w:oddVBand="0" w:evenVBand="0" w:oddHBand="0" w:evenHBand="0" w:firstRowFirstColumn="0" w:firstRowLastColumn="0" w:lastRowFirstColumn="0" w:lastRowLastColumn="0"/>
+              <w:rPr>
+                <w:rFonts w:ascii="Calibri" w:eastAsia="Times New Roman" w:hAnsi="Calibri" w:cs="Calibri"/>
+                <w:color w:val="000000"/>
+                <w:lang w:eastAsia="nl-NL"/>
+              </w:rPr>
+            </w:pPr>
+          </w:p>
+        </w:tc>
+        <w:tc>
+          <w:tcPr>
+            <w:tcW w:w="960" w:type="dxa"/>
+            <w:noWrap/>
+            <w:hideMark/>
+          </w:tcPr>
+          <w:p>
+            <w:pPr>
+              <w:cnfStyle w:val="100000000000" w:firstRow="1" w:lastRow="0" w:firstColumn="0" w:lastColumn="0" w:oddVBand="0" w:evenVBand="0" w:oddHBand="0" w:evenHBand="0" w:firstRowFirstColumn="0" w:firstRowLastColumn="0" w:lastRowFirstColumn="0" w:lastRowLastColumn="0"/>
               <w:rPr>
                 <w:rFonts w:ascii="Calibri" w:eastAsia="Times New Roman" w:hAnsi="Calibri" w:cs="Calibri"/>
                 <w:color w:val="000000"/>
@@ -217,6 +221,7 @@
           </w:tcPr>
           <w:p>
             <w:pPr>
+              <w:cnfStyle w:val="100000000000" w:firstRow="1" w:lastRow="0" w:firstColumn="0" w:lastColumn="0" w:oddVBand="0" w:evenVBand="0" w:oddHBand="0" w:evenHBand="0" w:firstRowFirstColumn="0" w:firstRowLastColumn="0" w:lastRowFirstColumn="0" w:lastRowLastColumn="0"/>
               <w:rPr>
                 <w:rFonts w:ascii="Calibri" w:eastAsia="Times New Roman" w:hAnsi="Calibri" w:cs="Calibri"/>
                 <w:color w:val="000000"/>
@@ -241,18 +246,20 @@
         </w:trPr>
         <w:tc>
           <w:tcPr>
-            <w:tcW w:w="960" w:type="dxa"/>
-            <w:noWrap/>
-            <w:hideMark/>
-          </w:tcPr>
-          <w:p>
-            <w:pPr>
-              <w:rPr>
-                <w:rFonts w:ascii="Calibri" w:eastAsia="Times New Roman" w:hAnsi="Calibri" w:cs="Calibri"/>
-                <w:color w:val="000000"/>
-                <w:lang w:eastAsia="nl-NL"/>
-              </w:rPr>
-            </w:pPr>
+            <w:cnfStyle w:val="001000000000" w:firstRow="0" w:lastRow="0" w:firstColumn="1" w:lastColumn="0" w:oddVBand="0" w:evenVBand="0" w:oddHBand="0" w:evenHBand="0" w:firstRowFirstColumn="0" w:firstRowLastColumn="0" w:lastRowFirstColumn="0" w:lastRowLastColumn="0"/>
+            <w:tcW w:w="1463" w:type="dxa"/>
+            <w:noWrap/>
+            <w:hideMark/>
+          </w:tcPr>
+          <w:p>
+            <w:pPr>
+              <w:rPr>
+                <w:rFonts w:ascii="Calibri" w:eastAsia="Times New Roman" w:hAnsi="Calibri" w:cs="Calibri"/>
+                <w:color w:val="000000"/>
+                <w:lang w:eastAsia="nl-NL"/>
+              </w:rPr>
+            </w:pPr>
+            <w:proofErr w:type="spellStart"/>
             <w:r>
               <w:rPr>
                 <w:rFonts w:ascii="Calibri" w:eastAsia="Times New Roman" w:hAnsi="Calibri" w:cs="Calibri"/>
@@ -261,17 +268,19 @@
               </w:rPr>
               <w:t>normal</w:t>
             </w:r>
-          </w:p>
-        </w:tc>
-        <w:tc>
-          <w:tcPr>
-            <w:tcW w:w="960" w:type="dxa"/>
-            <w:noWrap/>
-            <w:hideMark/>
-          </w:tcPr>
-          <w:p>
-            <w:pPr>
-              <w:jc w:val="right"/>
+            <w:proofErr w:type="spellEnd"/>
+          </w:p>
+        </w:tc>
+        <w:tc>
+          <w:tcPr>
+            <w:tcW w:w="960" w:type="dxa"/>
+            <w:noWrap/>
+            <w:hideMark/>
+          </w:tcPr>
+          <w:p>
+            <w:pPr>
+              <w:jc w:val="right"/>
+              <w:cnfStyle w:val="000000100000" w:firstRow="0" w:lastRow="0" w:firstColumn="0" w:lastColumn="0" w:oddVBand="0" w:evenVBand="0" w:oddHBand="1" w:evenHBand="0" w:firstRowFirstColumn="0" w:firstRowLastColumn="0" w:lastRowFirstColumn="0" w:lastRowLastColumn="0"/>
               <w:rPr>
                 <w:rFonts w:ascii="Calibri" w:eastAsia="Times New Roman" w:hAnsi="Calibri" w:cs="Calibri"/>
                 <w:color w:val="000000"/>
@@ -297,22 +306,24 @@
           <w:p>
             <w:pPr>
               <w:jc w:val="right"/>
-              <w:rPr>
-                <w:rFonts w:ascii="Calibri" w:eastAsia="Times New Roman" w:hAnsi="Calibri" w:cs="Calibri"/>
-                <w:color w:val="000000"/>
-                <w:lang w:eastAsia="nl-NL"/>
-              </w:rPr>
-            </w:pPr>
-          </w:p>
-        </w:tc>
-        <w:tc>
-          <w:tcPr>
-            <w:tcW w:w="960" w:type="dxa"/>
-            <w:noWrap/>
-            <w:hideMark/>
-          </w:tcPr>
-          <w:p>
-            <w:pPr>
+              <w:cnfStyle w:val="000000100000" w:firstRow="0" w:lastRow="0" w:firstColumn="0" w:lastColumn="0" w:oddVBand="0" w:evenVBand="0" w:oddHBand="1" w:evenHBand="0" w:firstRowFirstColumn="0" w:firstRowLastColumn="0" w:lastRowFirstColumn="0" w:lastRowLastColumn="0"/>
+              <w:rPr>
+                <w:rFonts w:ascii="Calibri" w:eastAsia="Times New Roman" w:hAnsi="Calibri" w:cs="Calibri"/>
+                <w:color w:val="000000"/>
+                <w:lang w:eastAsia="nl-NL"/>
+              </w:rPr>
+            </w:pPr>
+          </w:p>
+        </w:tc>
+        <w:tc>
+          <w:tcPr>
+            <w:tcW w:w="960" w:type="dxa"/>
+            <w:noWrap/>
+            <w:hideMark/>
+          </w:tcPr>
+          <w:p>
+            <w:pPr>
+              <w:cnfStyle w:val="000000100000" w:firstRow="0" w:lastRow="0" w:firstColumn="0" w:lastColumn="0" w:oddVBand="0" w:evenVBand="0" w:oddHBand="1" w:evenHBand="0" w:firstRowFirstColumn="0" w:firstRowLastColumn="0" w:lastRowFirstColumn="0" w:lastRowLastColumn="0"/>
               <w:rPr>
                 <w:rFonts w:ascii="Calibri" w:eastAsia="Times New Roman" w:hAnsi="Calibri" w:cs="Calibri"/>
                 <w:color w:val="000000"/>
@@ -338,6 +349,7 @@
           <w:p>
             <w:pPr>
               <w:jc w:val="right"/>
+              <w:cnfStyle w:val="000000100000" w:firstRow="0" w:lastRow="0" w:firstColumn="0" w:lastColumn="0" w:oddVBand="0" w:evenVBand="0" w:oddHBand="1" w:evenHBand="0" w:firstRowFirstColumn="0" w:firstRowLastColumn="0" w:lastRowFirstColumn="0" w:lastRowLastColumn="0"/>
               <w:rPr>
                 <w:rFonts w:ascii="Calibri" w:eastAsia="Times New Roman" w:hAnsi="Calibri" w:cs="Calibri"/>
                 <w:color w:val="000000"/>
@@ -361,30 +373,31 @@
         </w:trPr>
         <w:tc>
           <w:tcPr>
-            <w:tcW w:w="960" w:type="dxa"/>
-            <w:noWrap/>
-            <w:hideMark/>
-          </w:tcPr>
-          <w:p>
-            <w:pPr>
-              <w:jc w:val="right"/>
-              <w:rPr>
-                <w:rFonts w:ascii="Calibri" w:eastAsia="Times New Roman" w:hAnsi="Calibri" w:cs="Calibri"/>
-                <w:color w:val="000000"/>
-                <w:lang w:eastAsia="nl-NL"/>
-              </w:rPr>
-            </w:pPr>
-          </w:p>
-        </w:tc>
-        <w:tc>
-          <w:tcPr>
-            <w:tcW w:w="960" w:type="dxa"/>
-            <w:noWrap/>
-            <w:hideMark/>
-          </w:tcPr>
-          <w:p>
-            <w:pPr>
-              <w:jc w:val="right"/>
+            <w:cnfStyle w:val="001000000000" w:firstRow="0" w:lastRow="0" w:firstColumn="1" w:lastColumn="0" w:oddVBand="0" w:evenVBand="0" w:oddHBand="0" w:evenHBand="0" w:firstRowFirstColumn="0" w:firstRowLastColumn="0" w:lastRowFirstColumn="0" w:lastRowLastColumn="0"/>
+            <w:tcW w:w="1463" w:type="dxa"/>
+            <w:noWrap/>
+            <w:hideMark/>
+          </w:tcPr>
+          <w:p>
+            <w:pPr>
+              <w:rPr>
+                <w:rFonts w:ascii="Calibri" w:eastAsia="Times New Roman" w:hAnsi="Calibri" w:cs="Calibri"/>
+                <w:color w:val="000000"/>
+                <w:lang w:eastAsia="nl-NL"/>
+              </w:rPr>
+            </w:pPr>
+          </w:p>
+        </w:tc>
+        <w:tc>
+          <w:tcPr>
+            <w:tcW w:w="960" w:type="dxa"/>
+            <w:noWrap/>
+            <w:hideMark/>
+          </w:tcPr>
+          <w:p>
+            <w:pPr>
+              <w:jc w:val="right"/>
+              <w:cnfStyle w:val="000000000000" w:firstRow="0" w:lastRow="0" w:firstColumn="0" w:lastColumn="0" w:oddVBand="0" w:evenVBand="0" w:oddHBand="0" w:evenHBand="0" w:firstRowFirstColumn="0" w:firstRowLastColumn="0" w:lastRowFirstColumn="0" w:lastRowLastColumn="0"/>
               <w:rPr>
                 <w:rFonts w:ascii="Calibri" w:eastAsia="Times New Roman" w:hAnsi="Calibri" w:cs="Calibri"/>
                 <w:color w:val="000000"/>
@@ -410,22 +423,24 @@
           <w:p>
             <w:pPr>
               <w:jc w:val="right"/>
-              <w:rPr>
-                <w:rFonts w:ascii="Calibri" w:eastAsia="Times New Roman" w:hAnsi="Calibri" w:cs="Calibri"/>
-                <w:color w:val="000000"/>
-                <w:lang w:eastAsia="nl-NL"/>
-              </w:rPr>
-            </w:pPr>
-          </w:p>
-        </w:tc>
-        <w:tc>
-          <w:tcPr>
-            <w:tcW w:w="960" w:type="dxa"/>
-            <w:noWrap/>
-            <w:hideMark/>
-          </w:tcPr>
-          <w:p>
-            <w:pPr>
+              <w:cnfStyle w:val="000000000000" w:firstRow="0" w:lastRow="0" w:firstColumn="0" w:lastColumn="0" w:oddVBand="0" w:evenVBand="0" w:oddHBand="0" w:evenHBand="0" w:firstRowFirstColumn="0" w:firstRowLastColumn="0" w:lastRowFirstColumn="0" w:lastRowLastColumn="0"/>
+              <w:rPr>
+                <w:rFonts w:ascii="Calibri" w:eastAsia="Times New Roman" w:hAnsi="Calibri" w:cs="Calibri"/>
+                <w:color w:val="000000"/>
+                <w:lang w:eastAsia="nl-NL"/>
+              </w:rPr>
+            </w:pPr>
+          </w:p>
+        </w:tc>
+        <w:tc>
+          <w:tcPr>
+            <w:tcW w:w="960" w:type="dxa"/>
+            <w:noWrap/>
+            <w:hideMark/>
+          </w:tcPr>
+          <w:p>
+            <w:pPr>
+              <w:cnfStyle w:val="000000000000" w:firstRow="0" w:lastRow="0" w:firstColumn="0" w:lastColumn="0" w:oddVBand="0" w:evenVBand="0" w:oddHBand="0" w:evenHBand="0" w:firstRowFirstColumn="0" w:firstRowLastColumn="0" w:lastRowFirstColumn="0" w:lastRowLastColumn="0"/>
               <w:rPr>
                 <w:rFonts w:ascii="Times New Roman" w:eastAsia="Times New Roman" w:hAnsi="Times New Roman" w:cs="Times New Roman"/>
                 <w:sz w:val="20"/>
@@ -444,6 +459,7 @@
           <w:p>
             <w:pPr>
               <w:jc w:val="right"/>
+              <w:cnfStyle w:val="000000000000" w:firstRow="0" w:lastRow="0" w:firstColumn="0" w:lastColumn="0" w:oddVBand="0" w:evenVBand="0" w:oddHBand="0" w:evenHBand="0" w:firstRowFirstColumn="0" w:firstRowLastColumn="0" w:lastRowFirstColumn="0" w:lastRowLastColumn="0"/>
               <w:rPr>
                 <w:rFonts w:ascii="Calibri" w:eastAsia="Times New Roman" w:hAnsi="Calibri" w:cs="Calibri"/>
                 <w:color w:val="000000"/>
@@ -468,30 +484,31 @@
         </w:trPr>
         <w:tc>
           <w:tcPr>
-            <w:tcW w:w="960" w:type="dxa"/>
-            <w:noWrap/>
-            <w:hideMark/>
-          </w:tcPr>
-          <w:p>
-            <w:pPr>
-              <w:jc w:val="right"/>
-              <w:rPr>
-                <w:rFonts w:ascii="Calibri" w:eastAsia="Times New Roman" w:hAnsi="Calibri" w:cs="Calibri"/>
-                <w:color w:val="000000"/>
-                <w:lang w:eastAsia="nl-NL"/>
-              </w:rPr>
-            </w:pPr>
-          </w:p>
-        </w:tc>
-        <w:tc>
-          <w:tcPr>
-            <w:tcW w:w="960" w:type="dxa"/>
-            <w:noWrap/>
-            <w:hideMark/>
-          </w:tcPr>
-          <w:p>
-            <w:pPr>
-              <w:jc w:val="right"/>
+            <w:cnfStyle w:val="001000000000" w:firstRow="0" w:lastRow="0" w:firstColumn="1" w:lastColumn="0" w:oddVBand="0" w:evenVBand="0" w:oddHBand="0" w:evenHBand="0" w:firstRowFirstColumn="0" w:firstRowLastColumn="0" w:lastRowFirstColumn="0" w:lastRowLastColumn="0"/>
+            <w:tcW w:w="1463" w:type="dxa"/>
+            <w:noWrap/>
+            <w:hideMark/>
+          </w:tcPr>
+          <w:p>
+            <w:pPr>
+              <w:rPr>
+                <w:rFonts w:ascii="Calibri" w:eastAsia="Times New Roman" w:hAnsi="Calibri" w:cs="Calibri"/>
+                <w:color w:val="000000"/>
+                <w:lang w:eastAsia="nl-NL"/>
+              </w:rPr>
+            </w:pPr>
+          </w:p>
+        </w:tc>
+        <w:tc>
+          <w:tcPr>
+            <w:tcW w:w="960" w:type="dxa"/>
+            <w:noWrap/>
+            <w:hideMark/>
+          </w:tcPr>
+          <w:p>
+            <w:pPr>
+              <w:jc w:val="right"/>
+              <w:cnfStyle w:val="000000100000" w:firstRow="0" w:lastRow="0" w:firstColumn="0" w:lastColumn="0" w:oddVBand="0" w:evenVBand="0" w:oddHBand="1" w:evenHBand="0" w:firstRowFirstColumn="0" w:firstRowLastColumn="0" w:lastRowFirstColumn="0" w:lastRowLastColumn="0"/>
               <w:rPr>
                 <w:rFonts w:ascii="Calibri" w:eastAsia="Times New Roman" w:hAnsi="Calibri" w:cs="Calibri"/>
                 <w:color w:val="000000"/>
@@ -517,22 +534,24 @@
           <w:p>
             <w:pPr>
               <w:jc w:val="right"/>
-              <w:rPr>
-                <w:rFonts w:ascii="Calibri" w:eastAsia="Times New Roman" w:hAnsi="Calibri" w:cs="Calibri"/>
-                <w:color w:val="000000"/>
-                <w:lang w:eastAsia="nl-NL"/>
-              </w:rPr>
-            </w:pPr>
-          </w:p>
-        </w:tc>
-        <w:tc>
-          <w:tcPr>
-            <w:tcW w:w="960" w:type="dxa"/>
-            <w:noWrap/>
-            <w:hideMark/>
-          </w:tcPr>
-          <w:p>
-            <w:pPr>
+              <w:cnfStyle w:val="000000100000" w:firstRow="0" w:lastRow="0" w:firstColumn="0" w:lastColumn="0" w:oddVBand="0" w:evenVBand="0" w:oddHBand="1" w:evenHBand="0" w:firstRowFirstColumn="0" w:firstRowLastColumn="0" w:lastRowFirstColumn="0" w:lastRowLastColumn="0"/>
+              <w:rPr>
+                <w:rFonts w:ascii="Calibri" w:eastAsia="Times New Roman" w:hAnsi="Calibri" w:cs="Calibri"/>
+                <w:color w:val="000000"/>
+                <w:lang w:eastAsia="nl-NL"/>
+              </w:rPr>
+            </w:pPr>
+          </w:p>
+        </w:tc>
+        <w:tc>
+          <w:tcPr>
+            <w:tcW w:w="960" w:type="dxa"/>
+            <w:noWrap/>
+            <w:hideMark/>
+          </w:tcPr>
+          <w:p>
+            <w:pPr>
+              <w:cnfStyle w:val="000000100000" w:firstRow="0" w:lastRow="0" w:firstColumn="0" w:lastColumn="0" w:oddVBand="0" w:evenVBand="0" w:oddHBand="1" w:evenHBand="0" w:firstRowFirstColumn="0" w:firstRowLastColumn="0" w:lastRowFirstColumn="0" w:lastRowLastColumn="0"/>
               <w:rPr>
                 <w:rFonts w:ascii="Times New Roman" w:eastAsia="Times New Roman" w:hAnsi="Times New Roman" w:cs="Times New Roman"/>
                 <w:sz w:val="20"/>
@@ -551,6 +570,7 @@
           <w:p>
             <w:pPr>
               <w:jc w:val="right"/>
+              <w:cnfStyle w:val="000000100000" w:firstRow="0" w:lastRow="0" w:firstColumn="0" w:lastColumn="0" w:oddVBand="0" w:evenVBand="0" w:oddHBand="1" w:evenHBand="0" w:firstRowFirstColumn="0" w:firstRowLastColumn="0" w:lastRowFirstColumn="0" w:lastRowLastColumn="0"/>
               <w:rPr>
                 <w:rFonts w:ascii="Calibri" w:eastAsia="Times New Roman" w:hAnsi="Calibri" w:cs="Calibri"/>
                 <w:color w:val="000000"/>
@@ -574,30 +594,31 @@
         </w:trPr>
         <w:tc>
           <w:tcPr>
-            <w:tcW w:w="960" w:type="dxa"/>
-            <w:noWrap/>
-            <w:hideMark/>
-          </w:tcPr>
-          <w:p>
-            <w:pPr>
-              <w:jc w:val="right"/>
-              <w:rPr>
-                <w:rFonts w:ascii="Calibri" w:eastAsia="Times New Roman" w:hAnsi="Calibri" w:cs="Calibri"/>
-                <w:color w:val="000000"/>
-                <w:lang w:eastAsia="nl-NL"/>
-              </w:rPr>
-            </w:pPr>
-          </w:p>
-        </w:tc>
-        <w:tc>
-          <w:tcPr>
-            <w:tcW w:w="960" w:type="dxa"/>
-            <w:noWrap/>
-            <w:hideMark/>
-          </w:tcPr>
-          <w:p>
-            <w:pPr>
-              <w:jc w:val="right"/>
+            <w:cnfStyle w:val="001000000000" w:firstRow="0" w:lastRow="0" w:firstColumn="1" w:lastColumn="0" w:oddVBand="0" w:evenVBand="0" w:oddHBand="0" w:evenHBand="0" w:firstRowFirstColumn="0" w:firstRowLastColumn="0" w:lastRowFirstColumn="0" w:lastRowLastColumn="0"/>
+            <w:tcW w:w="1463" w:type="dxa"/>
+            <w:noWrap/>
+            <w:hideMark/>
+          </w:tcPr>
+          <w:p>
+            <w:pPr>
+              <w:rPr>
+                <w:rFonts w:ascii="Calibri" w:eastAsia="Times New Roman" w:hAnsi="Calibri" w:cs="Calibri"/>
+                <w:color w:val="000000"/>
+                <w:lang w:eastAsia="nl-NL"/>
+              </w:rPr>
+            </w:pPr>
+          </w:p>
+        </w:tc>
+        <w:tc>
+          <w:tcPr>
+            <w:tcW w:w="960" w:type="dxa"/>
+            <w:noWrap/>
+            <w:hideMark/>
+          </w:tcPr>
+          <w:p>
+            <w:pPr>
+              <w:jc w:val="right"/>
+              <w:cnfStyle w:val="000000000000" w:firstRow="0" w:lastRow="0" w:firstColumn="0" w:lastColumn="0" w:oddVBand="0" w:evenVBand="0" w:oddHBand="0" w:evenHBand="0" w:firstRowFirstColumn="0" w:firstRowLastColumn="0" w:lastRowFirstColumn="0" w:lastRowLastColumn="0"/>
               <w:rPr>
                 <w:rFonts w:ascii="Calibri" w:eastAsia="Times New Roman" w:hAnsi="Calibri" w:cs="Calibri"/>
                 <w:color w:val="000000"/>
@@ -623,22 +644,24 @@
           <w:p>
             <w:pPr>
               <w:jc w:val="right"/>
-              <w:rPr>
-                <w:rFonts w:ascii="Calibri" w:eastAsia="Times New Roman" w:hAnsi="Calibri" w:cs="Calibri"/>
-                <w:color w:val="000000"/>
-                <w:lang w:eastAsia="nl-NL"/>
-              </w:rPr>
-            </w:pPr>
-          </w:p>
-        </w:tc>
-        <w:tc>
-          <w:tcPr>
-            <w:tcW w:w="960" w:type="dxa"/>
-            <w:noWrap/>
-            <w:hideMark/>
-          </w:tcPr>
-          <w:p>
-            <w:pPr>
+              <w:cnfStyle w:val="000000000000" w:firstRow="0" w:lastRow="0" w:firstColumn="0" w:lastColumn="0" w:oddVBand="0" w:evenVBand="0" w:oddHBand="0" w:evenHBand="0" w:firstRowFirstColumn="0" w:firstRowLastColumn="0" w:lastRowFirstColumn="0" w:lastRowLastColumn="0"/>
+              <w:rPr>
+                <w:rFonts w:ascii="Calibri" w:eastAsia="Times New Roman" w:hAnsi="Calibri" w:cs="Calibri"/>
+                <w:color w:val="000000"/>
+                <w:lang w:eastAsia="nl-NL"/>
+              </w:rPr>
+            </w:pPr>
+          </w:p>
+        </w:tc>
+        <w:tc>
+          <w:tcPr>
+            <w:tcW w:w="960" w:type="dxa"/>
+            <w:noWrap/>
+            <w:hideMark/>
+          </w:tcPr>
+          <w:p>
+            <w:pPr>
+              <w:cnfStyle w:val="000000000000" w:firstRow="0" w:lastRow="0" w:firstColumn="0" w:lastColumn="0" w:oddVBand="0" w:evenVBand="0" w:oddHBand="0" w:evenHBand="0" w:firstRowFirstColumn="0" w:firstRowLastColumn="0" w:lastRowFirstColumn="0" w:lastRowLastColumn="0"/>
               <w:rPr>
                 <w:rFonts w:ascii="Times New Roman" w:eastAsia="Times New Roman" w:hAnsi="Times New Roman" w:cs="Times New Roman"/>
                 <w:sz w:val="20"/>
@@ -657,6 +680,7 @@
           <w:p>
             <w:pPr>
               <w:jc w:val="right"/>
+              <w:cnfStyle w:val="000000000000" w:firstRow="0" w:lastRow="0" w:firstColumn="0" w:lastColumn="0" w:oddVBand="0" w:evenVBand="0" w:oddHBand="0" w:evenHBand="0" w:firstRowFirstColumn="0" w:firstRowLastColumn="0" w:lastRowFirstColumn="0" w:lastRowLastColumn="0"/>
               <w:rPr>
                 <w:rFonts w:ascii="Calibri" w:eastAsia="Times New Roman" w:hAnsi="Calibri" w:cs="Calibri"/>
                 <w:color w:val="000000"/>
@@ -681,30 +705,31 @@
         </w:trPr>
         <w:tc>
           <w:tcPr>
-            <w:tcW w:w="960" w:type="dxa"/>
-            <w:noWrap/>
-            <w:hideMark/>
-          </w:tcPr>
-          <w:p>
-            <w:pPr>
-              <w:jc w:val="right"/>
-              <w:rPr>
-                <w:rFonts w:ascii="Calibri" w:eastAsia="Times New Roman" w:hAnsi="Calibri" w:cs="Calibri"/>
-                <w:color w:val="000000"/>
-                <w:lang w:eastAsia="nl-NL"/>
-              </w:rPr>
-            </w:pPr>
-          </w:p>
-        </w:tc>
-        <w:tc>
-          <w:tcPr>
-            <w:tcW w:w="960" w:type="dxa"/>
-            <w:noWrap/>
-            <w:hideMark/>
-          </w:tcPr>
-          <w:p>
-            <w:pPr>
-              <w:jc w:val="right"/>
+            <w:cnfStyle w:val="001000000000" w:firstRow="0" w:lastRow="0" w:firstColumn="1" w:lastColumn="0" w:oddVBand="0" w:evenVBand="0" w:oddHBand="0" w:evenHBand="0" w:firstRowFirstColumn="0" w:firstRowLastColumn="0" w:lastRowFirstColumn="0" w:lastRowLastColumn="0"/>
+            <w:tcW w:w="1463" w:type="dxa"/>
+            <w:noWrap/>
+            <w:hideMark/>
+          </w:tcPr>
+          <w:p>
+            <w:pPr>
+              <w:rPr>
+                <w:rFonts w:ascii="Calibri" w:eastAsia="Times New Roman" w:hAnsi="Calibri" w:cs="Calibri"/>
+                <w:color w:val="000000"/>
+                <w:lang w:eastAsia="nl-NL"/>
+              </w:rPr>
+            </w:pPr>
+          </w:p>
+        </w:tc>
+        <w:tc>
+          <w:tcPr>
+            <w:tcW w:w="960" w:type="dxa"/>
+            <w:noWrap/>
+            <w:hideMark/>
+          </w:tcPr>
+          <w:p>
+            <w:pPr>
+              <w:jc w:val="right"/>
+              <w:cnfStyle w:val="000000100000" w:firstRow="0" w:lastRow="0" w:firstColumn="0" w:lastColumn="0" w:oddVBand="0" w:evenVBand="0" w:oddHBand="1" w:evenHBand="0" w:firstRowFirstColumn="0" w:firstRowLastColumn="0" w:lastRowFirstColumn="0" w:lastRowLastColumn="0"/>
               <w:rPr>
                 <w:rFonts w:ascii="Calibri" w:eastAsia="Times New Roman" w:hAnsi="Calibri" w:cs="Calibri"/>
                 <w:color w:val="000000"/>
@@ -730,22 +755,24 @@
           <w:p>
             <w:pPr>
               <w:jc w:val="right"/>
-              <w:rPr>
-                <w:rFonts w:ascii="Calibri" w:eastAsia="Times New Roman" w:hAnsi="Calibri" w:cs="Calibri"/>
-                <w:color w:val="000000"/>
-                <w:lang w:eastAsia="nl-NL"/>
-              </w:rPr>
-            </w:pPr>
-          </w:p>
-        </w:tc>
-        <w:tc>
-          <w:tcPr>
-            <w:tcW w:w="960" w:type="dxa"/>
-            <w:noWrap/>
-            <w:hideMark/>
-          </w:tcPr>
-          <w:p>
-            <w:pPr>
+              <w:cnfStyle w:val="000000100000" w:firstRow="0" w:lastRow="0" w:firstColumn="0" w:lastColumn="0" w:oddVBand="0" w:evenVBand="0" w:oddHBand="1" w:evenHBand="0" w:firstRowFirstColumn="0" w:firstRowLastColumn="0" w:lastRowFirstColumn="0" w:lastRowLastColumn="0"/>
+              <w:rPr>
+                <w:rFonts w:ascii="Calibri" w:eastAsia="Times New Roman" w:hAnsi="Calibri" w:cs="Calibri"/>
+                <w:color w:val="000000"/>
+                <w:lang w:eastAsia="nl-NL"/>
+              </w:rPr>
+            </w:pPr>
+          </w:p>
+        </w:tc>
+        <w:tc>
+          <w:tcPr>
+            <w:tcW w:w="960" w:type="dxa"/>
+            <w:noWrap/>
+            <w:hideMark/>
+          </w:tcPr>
+          <w:p>
+            <w:pPr>
+              <w:cnfStyle w:val="000000100000" w:firstRow="0" w:lastRow="0" w:firstColumn="0" w:lastColumn="0" w:oddVBand="0" w:evenVBand="0" w:oddHBand="1" w:evenHBand="0" w:firstRowFirstColumn="0" w:firstRowLastColumn="0" w:lastRowFirstColumn="0" w:lastRowLastColumn="0"/>
               <w:rPr>
                 <w:rFonts w:ascii="Times New Roman" w:eastAsia="Times New Roman" w:hAnsi="Times New Roman" w:cs="Times New Roman"/>
                 <w:sz w:val="20"/>
@@ -764,6 +791,7 @@
           <w:p>
             <w:pPr>
               <w:jc w:val="right"/>
+              <w:cnfStyle w:val="000000100000" w:firstRow="0" w:lastRow="0" w:firstColumn="0" w:lastColumn="0" w:oddVBand="0" w:evenVBand="0" w:oddHBand="1" w:evenHBand="0" w:firstRowFirstColumn="0" w:firstRowLastColumn="0" w:lastRowFirstColumn="0" w:lastRowLastColumn="0"/>
               <w:rPr>
                 <w:rFonts w:ascii="Calibri" w:eastAsia="Times New Roman" w:hAnsi="Calibri" w:cs="Calibri"/>
                 <w:color w:val="000000"/>
@@ -787,30 +815,31 @@
         </w:trPr>
         <w:tc>
           <w:tcPr>
-            <w:tcW w:w="960" w:type="dxa"/>
-            <w:noWrap/>
-            <w:hideMark/>
-          </w:tcPr>
-          <w:p>
-            <w:pPr>
-              <w:jc w:val="right"/>
-              <w:rPr>
-                <w:rFonts w:ascii="Calibri" w:eastAsia="Times New Roman" w:hAnsi="Calibri" w:cs="Calibri"/>
-                <w:color w:val="000000"/>
-                <w:lang w:eastAsia="nl-NL"/>
-              </w:rPr>
-            </w:pPr>
-          </w:p>
-        </w:tc>
-        <w:tc>
-          <w:tcPr>
-            <w:tcW w:w="960" w:type="dxa"/>
-            <w:noWrap/>
-            <w:hideMark/>
-          </w:tcPr>
-          <w:p>
-            <w:pPr>
-              <w:jc w:val="right"/>
+            <w:cnfStyle w:val="001000000000" w:firstRow="0" w:lastRow="0" w:firstColumn="1" w:lastColumn="0" w:oddVBand="0" w:evenVBand="0" w:oddHBand="0" w:evenHBand="0" w:firstRowFirstColumn="0" w:firstRowLastColumn="0" w:lastRowFirstColumn="0" w:lastRowLastColumn="0"/>
+            <w:tcW w:w="1463" w:type="dxa"/>
+            <w:noWrap/>
+            <w:hideMark/>
+          </w:tcPr>
+          <w:p>
+            <w:pPr>
+              <w:rPr>
+                <w:rFonts w:ascii="Calibri" w:eastAsia="Times New Roman" w:hAnsi="Calibri" w:cs="Calibri"/>
+                <w:color w:val="000000"/>
+                <w:lang w:eastAsia="nl-NL"/>
+              </w:rPr>
+            </w:pPr>
+          </w:p>
+        </w:tc>
+        <w:tc>
+          <w:tcPr>
+            <w:tcW w:w="960" w:type="dxa"/>
+            <w:noWrap/>
+            <w:hideMark/>
+          </w:tcPr>
+          <w:p>
+            <w:pPr>
+              <w:jc w:val="right"/>
+              <w:cnfStyle w:val="000000000000" w:firstRow="0" w:lastRow="0" w:firstColumn="0" w:lastColumn="0" w:oddVBand="0" w:evenVBand="0" w:oddHBand="0" w:evenHBand="0" w:firstRowFirstColumn="0" w:firstRowLastColumn="0" w:lastRowFirstColumn="0" w:lastRowLastColumn="0"/>
               <w:rPr>
                 <w:rFonts w:ascii="Calibri" w:eastAsia="Times New Roman" w:hAnsi="Calibri" w:cs="Calibri"/>
                 <w:color w:val="000000"/>
@@ -836,22 +865,24 @@
           <w:p>
             <w:pPr>
               <w:jc w:val="right"/>
-              <w:rPr>
-                <w:rFonts w:ascii="Calibri" w:eastAsia="Times New Roman" w:hAnsi="Calibri" w:cs="Calibri"/>
-                <w:color w:val="000000"/>
-                <w:lang w:eastAsia="nl-NL"/>
-              </w:rPr>
-            </w:pPr>
-          </w:p>
-        </w:tc>
-        <w:tc>
-          <w:tcPr>
-            <w:tcW w:w="960" w:type="dxa"/>
-            <w:noWrap/>
-            <w:hideMark/>
-          </w:tcPr>
-          <w:p>
-            <w:pPr>
+              <w:cnfStyle w:val="000000000000" w:firstRow="0" w:lastRow="0" w:firstColumn="0" w:lastColumn="0" w:oddVBand="0" w:evenVBand="0" w:oddHBand="0" w:evenHBand="0" w:firstRowFirstColumn="0" w:firstRowLastColumn="0" w:lastRowFirstColumn="0" w:lastRowLastColumn="0"/>
+              <w:rPr>
+                <w:rFonts w:ascii="Calibri" w:eastAsia="Times New Roman" w:hAnsi="Calibri" w:cs="Calibri"/>
+                <w:color w:val="000000"/>
+                <w:lang w:eastAsia="nl-NL"/>
+              </w:rPr>
+            </w:pPr>
+          </w:p>
+        </w:tc>
+        <w:tc>
+          <w:tcPr>
+            <w:tcW w:w="960" w:type="dxa"/>
+            <w:noWrap/>
+            <w:hideMark/>
+          </w:tcPr>
+          <w:p>
+            <w:pPr>
+              <w:cnfStyle w:val="000000000000" w:firstRow="0" w:lastRow="0" w:firstColumn="0" w:lastColumn="0" w:oddVBand="0" w:evenVBand="0" w:oddHBand="0" w:evenHBand="0" w:firstRowFirstColumn="0" w:firstRowLastColumn="0" w:lastRowFirstColumn="0" w:lastRowLastColumn="0"/>
               <w:rPr>
                 <w:rFonts w:ascii="Times New Roman" w:eastAsia="Times New Roman" w:hAnsi="Times New Roman" w:cs="Times New Roman"/>
                 <w:sz w:val="20"/>
@@ -870,6 +901,7 @@
           <w:p>
             <w:pPr>
               <w:jc w:val="right"/>
+              <w:cnfStyle w:val="000000000000" w:firstRow="0" w:lastRow="0" w:firstColumn="0" w:lastColumn="0" w:oddVBand="0" w:evenVBand="0" w:oddHBand="0" w:evenHBand="0" w:firstRowFirstColumn="0" w:firstRowLastColumn="0" w:lastRowFirstColumn="0" w:lastRowLastColumn="0"/>
               <w:rPr>
                 <w:rFonts w:ascii="Calibri" w:eastAsia="Times New Roman" w:hAnsi="Calibri" w:cs="Calibri"/>
                 <w:color w:val="000000"/>
@@ -894,30 +926,31 @@
         </w:trPr>
         <w:tc>
           <w:tcPr>
-            <w:tcW w:w="960" w:type="dxa"/>
-            <w:noWrap/>
-            <w:hideMark/>
-          </w:tcPr>
-          <w:p>
-            <w:pPr>
-              <w:jc w:val="right"/>
-              <w:rPr>
-                <w:rFonts w:ascii="Calibri" w:eastAsia="Times New Roman" w:hAnsi="Calibri" w:cs="Calibri"/>
-                <w:color w:val="000000"/>
-                <w:lang w:eastAsia="nl-NL"/>
-              </w:rPr>
-            </w:pPr>
-          </w:p>
-        </w:tc>
-        <w:tc>
-          <w:tcPr>
-            <w:tcW w:w="960" w:type="dxa"/>
-            <w:noWrap/>
-            <w:hideMark/>
-          </w:tcPr>
-          <w:p>
-            <w:pPr>
-              <w:jc w:val="right"/>
+            <w:cnfStyle w:val="001000000000" w:firstRow="0" w:lastRow="0" w:firstColumn="1" w:lastColumn="0" w:oddVBand="0" w:evenVBand="0" w:oddHBand="0" w:evenHBand="0" w:firstRowFirstColumn="0" w:firstRowLastColumn="0" w:lastRowFirstColumn="0" w:lastRowLastColumn="0"/>
+            <w:tcW w:w="1463" w:type="dxa"/>
+            <w:noWrap/>
+            <w:hideMark/>
+          </w:tcPr>
+          <w:p>
+            <w:pPr>
+              <w:rPr>
+                <w:rFonts w:ascii="Calibri" w:eastAsia="Times New Roman" w:hAnsi="Calibri" w:cs="Calibri"/>
+                <w:color w:val="000000"/>
+                <w:lang w:eastAsia="nl-NL"/>
+              </w:rPr>
+            </w:pPr>
+          </w:p>
+        </w:tc>
+        <w:tc>
+          <w:tcPr>
+            <w:tcW w:w="960" w:type="dxa"/>
+            <w:noWrap/>
+            <w:hideMark/>
+          </w:tcPr>
+          <w:p>
+            <w:pPr>
+              <w:jc w:val="right"/>
+              <w:cnfStyle w:val="000000100000" w:firstRow="0" w:lastRow="0" w:firstColumn="0" w:lastColumn="0" w:oddVBand="0" w:evenVBand="0" w:oddHBand="1" w:evenHBand="0" w:firstRowFirstColumn="0" w:firstRowLastColumn="0" w:lastRowFirstColumn="0" w:lastRowLastColumn="0"/>
               <w:rPr>
                 <w:rFonts w:ascii="Calibri" w:eastAsia="Times New Roman" w:hAnsi="Calibri" w:cs="Calibri"/>
                 <w:color w:val="000000"/>
@@ -943,22 +976,24 @@
           <w:p>
             <w:pPr>
               <w:jc w:val="right"/>
-              <w:rPr>
-                <w:rFonts w:ascii="Calibri" w:eastAsia="Times New Roman" w:hAnsi="Calibri" w:cs="Calibri"/>
-                <w:color w:val="000000"/>
-                <w:lang w:eastAsia="nl-NL"/>
-              </w:rPr>
-            </w:pPr>
-          </w:p>
-        </w:tc>
-        <w:tc>
-          <w:tcPr>
-            <w:tcW w:w="960" w:type="dxa"/>
-            <w:noWrap/>
-            <w:hideMark/>
-          </w:tcPr>
-          <w:p>
-            <w:pPr>
+              <w:cnfStyle w:val="000000100000" w:firstRow="0" w:lastRow="0" w:firstColumn="0" w:lastColumn="0" w:oddVBand="0" w:evenVBand="0" w:oddHBand="1" w:evenHBand="0" w:firstRowFirstColumn="0" w:firstRowLastColumn="0" w:lastRowFirstColumn="0" w:lastRowLastColumn="0"/>
+              <w:rPr>
+                <w:rFonts w:ascii="Calibri" w:eastAsia="Times New Roman" w:hAnsi="Calibri" w:cs="Calibri"/>
+                <w:color w:val="000000"/>
+                <w:lang w:eastAsia="nl-NL"/>
+              </w:rPr>
+            </w:pPr>
+          </w:p>
+        </w:tc>
+        <w:tc>
+          <w:tcPr>
+            <w:tcW w:w="960" w:type="dxa"/>
+            <w:noWrap/>
+            <w:hideMark/>
+          </w:tcPr>
+          <w:p>
+            <w:pPr>
+              <w:cnfStyle w:val="000000100000" w:firstRow="0" w:lastRow="0" w:firstColumn="0" w:lastColumn="0" w:oddVBand="0" w:evenVBand="0" w:oddHBand="1" w:evenHBand="0" w:firstRowFirstColumn="0" w:firstRowLastColumn="0" w:lastRowFirstColumn="0" w:lastRowLastColumn="0"/>
               <w:rPr>
                 <w:rFonts w:ascii="Times New Roman" w:eastAsia="Times New Roman" w:hAnsi="Times New Roman" w:cs="Times New Roman"/>
                 <w:sz w:val="20"/>
@@ -977,6 +1012,7 @@
           <w:p>
             <w:pPr>
               <w:jc w:val="right"/>
+              <w:cnfStyle w:val="000000100000" w:firstRow="0" w:lastRow="0" w:firstColumn="0" w:lastColumn="0" w:oddVBand="0" w:evenVBand="0" w:oddHBand="1" w:evenHBand="0" w:firstRowFirstColumn="0" w:firstRowLastColumn="0" w:lastRowFirstColumn="0" w:lastRowLastColumn="0"/>
               <w:rPr>
                 <w:rFonts w:ascii="Calibri" w:eastAsia="Times New Roman" w:hAnsi="Calibri" w:cs="Calibri"/>
                 <w:color w:val="000000"/>
@@ -1000,30 +1036,31 @@
         </w:trPr>
         <w:tc>
           <w:tcPr>
-            <w:tcW w:w="960" w:type="dxa"/>
-            <w:noWrap/>
-            <w:hideMark/>
-          </w:tcPr>
-          <w:p>
-            <w:pPr>
-              <w:jc w:val="right"/>
-              <w:rPr>
-                <w:rFonts w:ascii="Calibri" w:eastAsia="Times New Roman" w:hAnsi="Calibri" w:cs="Calibri"/>
-                <w:color w:val="000000"/>
-                <w:lang w:eastAsia="nl-NL"/>
-              </w:rPr>
-            </w:pPr>
-          </w:p>
-        </w:tc>
-        <w:tc>
-          <w:tcPr>
-            <w:tcW w:w="960" w:type="dxa"/>
-            <w:noWrap/>
-            <w:hideMark/>
-          </w:tcPr>
-          <w:p>
-            <w:pPr>
-              <w:jc w:val="right"/>
+            <w:cnfStyle w:val="001000000000" w:firstRow="0" w:lastRow="0" w:firstColumn="1" w:lastColumn="0" w:oddVBand="0" w:evenVBand="0" w:oddHBand="0" w:evenHBand="0" w:firstRowFirstColumn="0" w:firstRowLastColumn="0" w:lastRowFirstColumn="0" w:lastRowLastColumn="0"/>
+            <w:tcW w:w="1463" w:type="dxa"/>
+            <w:noWrap/>
+            <w:hideMark/>
+          </w:tcPr>
+          <w:p>
+            <w:pPr>
+              <w:rPr>
+                <w:rFonts w:ascii="Calibri" w:eastAsia="Times New Roman" w:hAnsi="Calibri" w:cs="Calibri"/>
+                <w:color w:val="000000"/>
+                <w:lang w:eastAsia="nl-NL"/>
+              </w:rPr>
+            </w:pPr>
+          </w:p>
+        </w:tc>
+        <w:tc>
+          <w:tcPr>
+            <w:tcW w:w="960" w:type="dxa"/>
+            <w:noWrap/>
+            <w:hideMark/>
+          </w:tcPr>
+          <w:p>
+            <w:pPr>
+              <w:jc w:val="right"/>
+              <w:cnfStyle w:val="000000000000" w:firstRow="0" w:lastRow="0" w:firstColumn="0" w:lastColumn="0" w:oddVBand="0" w:evenVBand="0" w:oddHBand="0" w:evenHBand="0" w:firstRowFirstColumn="0" w:firstRowLastColumn="0" w:lastRowFirstColumn="0" w:lastRowLastColumn="0"/>
               <w:rPr>
                 <w:rFonts w:ascii="Calibri" w:eastAsia="Times New Roman" w:hAnsi="Calibri" w:cs="Calibri"/>
                 <w:color w:val="000000"/>
@@ -1049,22 +1086,24 @@
           <w:p>
             <w:pPr>
               <w:jc w:val="right"/>
-              <w:rPr>
-                <w:rFonts w:ascii="Calibri" w:eastAsia="Times New Roman" w:hAnsi="Calibri" w:cs="Calibri"/>
-                <w:color w:val="000000"/>
-                <w:lang w:eastAsia="nl-NL"/>
-              </w:rPr>
-            </w:pPr>
-          </w:p>
-        </w:tc>
-        <w:tc>
-          <w:tcPr>
-            <w:tcW w:w="960" w:type="dxa"/>
-            <w:noWrap/>
-            <w:hideMark/>
-          </w:tcPr>
-          <w:p>
-            <w:pPr>
+              <w:cnfStyle w:val="000000000000" w:firstRow="0" w:lastRow="0" w:firstColumn="0" w:lastColumn="0" w:oddVBand="0" w:evenVBand="0" w:oddHBand="0" w:evenHBand="0" w:firstRowFirstColumn="0" w:firstRowLastColumn="0" w:lastRowFirstColumn="0" w:lastRowLastColumn="0"/>
+              <w:rPr>
+                <w:rFonts w:ascii="Calibri" w:eastAsia="Times New Roman" w:hAnsi="Calibri" w:cs="Calibri"/>
+                <w:color w:val="000000"/>
+                <w:lang w:eastAsia="nl-NL"/>
+              </w:rPr>
+            </w:pPr>
+          </w:p>
+        </w:tc>
+        <w:tc>
+          <w:tcPr>
+            <w:tcW w:w="960" w:type="dxa"/>
+            <w:noWrap/>
+            <w:hideMark/>
+          </w:tcPr>
+          <w:p>
+            <w:pPr>
+              <w:cnfStyle w:val="000000000000" w:firstRow="0" w:lastRow="0" w:firstColumn="0" w:lastColumn="0" w:oddVBand="0" w:evenVBand="0" w:oddHBand="0" w:evenHBand="0" w:firstRowFirstColumn="0" w:firstRowLastColumn="0" w:lastRowFirstColumn="0" w:lastRowLastColumn="0"/>
               <w:rPr>
                 <w:rFonts w:ascii="Times New Roman" w:eastAsia="Times New Roman" w:hAnsi="Times New Roman" w:cs="Times New Roman"/>
                 <w:sz w:val="20"/>
@@ -1083,6 +1122,7 @@
           <w:p>
             <w:pPr>
               <w:jc w:val="right"/>
+              <w:cnfStyle w:val="000000000000" w:firstRow="0" w:lastRow="0" w:firstColumn="0" w:lastColumn="0" w:oddVBand="0" w:evenVBand="0" w:oddHBand="0" w:evenHBand="0" w:firstRowFirstColumn="0" w:firstRowLastColumn="0" w:lastRowFirstColumn="0" w:lastRowLastColumn="0"/>
               <w:rPr>
                 <w:rFonts w:ascii="Calibri" w:eastAsia="Times New Roman" w:hAnsi="Calibri" w:cs="Calibri"/>
                 <w:color w:val="000000"/>
@@ -1097,10 +1137,380 @@
               </w:rPr>
               <w:t>6495</w:t>
             </w:r>
+          </w:p>
+        </w:tc>
+      </w:tr>
+      <w:tr>
+        <w:trPr>
+          <w:cnfStyle w:val="000000100000" w:firstRow="0" w:lastRow="0" w:firstColumn="0" w:lastColumn="0" w:oddVBand="0" w:evenVBand="0" w:oddHBand="1" w:evenHBand="0" w:firstRowFirstColumn="0" w:firstRowLastColumn="0" w:lastRowFirstColumn="0" w:lastRowLastColumn="0"/>
+          <w:trHeight w:val="289"/>
+        </w:trPr>
+        <w:tc>
+          <w:tcPr>
+            <w:cnfStyle w:val="001000000000" w:firstRow="0" w:lastRow="0" w:firstColumn="1" w:lastColumn="0" w:oddVBand="0" w:evenVBand="0" w:oddHBand="0" w:evenHBand="0" w:firstRowFirstColumn="0" w:firstRowLastColumn="0" w:lastRowFirstColumn="0" w:lastRowLastColumn="0"/>
+            <w:tcW w:w="1463" w:type="dxa"/>
+            <w:noWrap/>
+            <w:hideMark/>
+          </w:tcPr>
+          <w:p>
+            <w:pPr>
+              <w:rPr>
+                <w:rFonts w:ascii="Calibri" w:eastAsia="Times New Roman" w:hAnsi="Calibri" w:cs="Calibri"/>
+                <w:color w:val="000000"/>
+                <w:lang w:eastAsia="nl-NL"/>
+              </w:rPr>
+            </w:pPr>
+          </w:p>
+        </w:tc>
+        <w:tc>
+          <w:tcPr>
+            <w:tcW w:w="960" w:type="dxa"/>
+            <w:noWrap/>
+            <w:hideMark/>
+          </w:tcPr>
+          <w:p>
+            <w:pPr>
+              <w:cnfStyle w:val="000000100000" w:firstRow="0" w:lastRow="0" w:firstColumn="0" w:lastColumn="0" w:oddVBand="0" w:evenVBand="0" w:oddHBand="1" w:evenHBand="0" w:firstRowFirstColumn="0" w:firstRowLastColumn="0" w:lastRowFirstColumn="0" w:lastRowLastColumn="0"/>
+              <w:rPr>
+                <w:rFonts w:ascii="Times New Roman" w:eastAsia="Times New Roman" w:hAnsi="Times New Roman" w:cs="Times New Roman"/>
+                <w:sz w:val="20"/>
+                <w:szCs w:val="20"/>
+                <w:lang w:eastAsia="nl-NL"/>
+              </w:rPr>
+            </w:pPr>
+          </w:p>
+        </w:tc>
+        <w:tc>
+          <w:tcPr>
+            <w:tcW w:w="960" w:type="dxa"/>
+            <w:noWrap/>
+            <w:hideMark/>
+          </w:tcPr>
+          <w:p>
+            <w:pPr>
+              <w:cnfStyle w:val="000000100000" w:firstRow="0" w:lastRow="0" w:firstColumn="0" w:lastColumn="0" w:oddVBand="0" w:evenVBand="0" w:oddHBand="1" w:evenHBand="0" w:firstRowFirstColumn="0" w:firstRowLastColumn="0" w:lastRowFirstColumn="0" w:lastRowLastColumn="0"/>
+              <w:rPr>
+                <w:rFonts w:ascii="Times New Roman" w:eastAsia="Times New Roman" w:hAnsi="Times New Roman" w:cs="Times New Roman"/>
+                <w:sz w:val="20"/>
+                <w:szCs w:val="20"/>
+                <w:lang w:eastAsia="nl-NL"/>
+              </w:rPr>
+            </w:pPr>
+          </w:p>
+        </w:tc>
+        <w:tc>
+          <w:tcPr>
+            <w:tcW w:w="960" w:type="dxa"/>
+            <w:noWrap/>
+            <w:hideMark/>
+          </w:tcPr>
+          <w:p>
+            <w:pPr>
+              <w:cnfStyle w:val="000000100000" w:firstRow="0" w:lastRow="0" w:firstColumn="0" w:lastColumn="0" w:oddVBand="0" w:evenVBand="0" w:oddHBand="1" w:evenHBand="0" w:firstRowFirstColumn="0" w:firstRowLastColumn="0" w:lastRowFirstColumn="0" w:lastRowLastColumn="0"/>
+              <w:rPr>
+                <w:rFonts w:ascii="Times New Roman" w:eastAsia="Times New Roman" w:hAnsi="Times New Roman" w:cs="Times New Roman"/>
+                <w:sz w:val="20"/>
+                <w:szCs w:val="20"/>
+                <w:lang w:eastAsia="nl-NL"/>
+              </w:rPr>
+            </w:pPr>
+          </w:p>
+        </w:tc>
+        <w:tc>
+          <w:tcPr>
+            <w:tcW w:w="960" w:type="dxa"/>
+            <w:noWrap/>
+            <w:hideMark/>
+          </w:tcPr>
+          <w:p>
+            <w:pPr>
+              <w:cnfStyle w:val="000000100000" w:firstRow="0" w:lastRow="0" w:firstColumn="0" w:lastColumn="0" w:oddVBand="0" w:evenVBand="0" w:oddHBand="1" w:evenHBand="0" w:firstRowFirstColumn="0" w:firstRowLastColumn="0" w:lastRowFirstColumn="0" w:lastRowLastColumn="0"/>
+              <w:rPr>
+                <w:rFonts w:ascii="Times New Roman" w:eastAsia="Times New Roman" w:hAnsi="Times New Roman" w:cs="Times New Roman"/>
+                <w:sz w:val="20"/>
+                <w:szCs w:val="20"/>
+                <w:lang w:eastAsia="nl-NL"/>
+              </w:rPr>
+            </w:pPr>
+          </w:p>
+        </w:tc>
+      </w:tr>
+      <w:tr>
+        <w:trPr>
+          <w:trHeight w:val="289"/>
+        </w:trPr>
+        <w:tc>
+          <w:tcPr>
+            <w:cnfStyle w:val="001000000000" w:firstRow="0" w:lastRow="0" w:firstColumn="1" w:lastColumn="0" w:oddVBand="0" w:evenVBand="0" w:oddHBand="0" w:evenHBand="0" w:firstRowFirstColumn="0" w:firstRowLastColumn="0" w:lastRowFirstColumn="0" w:lastRowLastColumn="0"/>
+            <w:tcW w:w="1463" w:type="dxa"/>
+            <w:noWrap/>
+            <w:hideMark/>
+          </w:tcPr>
+          <w:p>
+            <w:pPr>
+              <w:rPr>
+                <w:rFonts w:ascii="Calibri" w:eastAsia="Times New Roman" w:hAnsi="Calibri" w:cs="Calibri"/>
+                <w:color w:val="000000"/>
+                <w:lang w:eastAsia="nl-NL"/>
+              </w:rPr>
+            </w:pPr>
+            <w:proofErr w:type="spellStart"/>
+            <w:r>
+              <w:rPr>
+                <w:rFonts w:ascii="Calibri" w:eastAsia="Times New Roman" w:hAnsi="Calibri" w:cs="Calibri"/>
+                <w:color w:val="000000"/>
+                <w:lang w:eastAsia="nl-NL"/>
+              </w:rPr>
+              <w:t>With</w:t>
+            </w:r>
+            <w:proofErr w:type="spellEnd"/>
+            <w:r>
+              <w:rPr>
+                <w:rFonts w:ascii="Calibri" w:eastAsia="Times New Roman" w:hAnsi="Calibri" w:cs="Calibri"/>
+                <w:color w:val="000000"/>
+                <w:lang w:eastAsia="nl-NL"/>
+              </w:rPr>
+              <w:t xml:space="preserve"> </w:t>
+            </w:r>
+            <w:proofErr w:type="spellStart"/>
+            <w:r>
+              <w:rPr>
+                <w:rFonts w:ascii="Calibri" w:eastAsia="Times New Roman" w:hAnsi="Calibri" w:cs="Calibri"/>
+                <w:color w:val="000000"/>
+                <w:lang w:eastAsia="nl-NL"/>
+              </w:rPr>
+              <w:t>abnormals</w:t>
+            </w:r>
+            <w:proofErr w:type="spellEnd"/>
+          </w:p>
+        </w:tc>
+        <w:tc>
+          <w:tcPr>
+            <w:tcW w:w="960" w:type="dxa"/>
+            <w:noWrap/>
+            <w:hideMark/>
+          </w:tcPr>
+          <w:p>
+            <w:pPr>
+              <w:jc w:val="right"/>
+              <w:cnfStyle w:val="000000000000" w:firstRow="0" w:lastRow="0" w:firstColumn="0" w:lastColumn="0" w:oddVBand="0" w:evenVBand="0" w:oddHBand="0" w:evenHBand="0" w:firstRowFirstColumn="0" w:firstRowLastColumn="0" w:lastRowFirstColumn="0" w:lastRowLastColumn="0"/>
+              <w:rPr>
+                <w:rFonts w:ascii="Calibri" w:eastAsia="Times New Roman" w:hAnsi="Calibri" w:cs="Calibri"/>
+                <w:color w:val="000000"/>
+                <w:lang w:eastAsia="nl-NL"/>
+              </w:rPr>
+            </w:pPr>
+            <w:r>
+              <w:rPr>
+                <w:rFonts w:ascii="Calibri" w:eastAsia="Times New Roman" w:hAnsi="Calibri" w:cs="Calibri"/>
+                <w:color w:val="000000"/>
+                <w:lang w:eastAsia="nl-NL"/>
+              </w:rPr>
+              <w:t>8707</w:t>
+            </w:r>
+          </w:p>
+        </w:tc>
+        <w:tc>
+          <w:tcPr>
+            <w:tcW w:w="960" w:type="dxa"/>
+            <w:noWrap/>
+            <w:hideMark/>
+          </w:tcPr>
+          <w:p>
+            <w:pPr>
+              <w:jc w:val="right"/>
+              <w:cnfStyle w:val="000000000000" w:firstRow="0" w:lastRow="0" w:firstColumn="0" w:lastColumn="0" w:oddVBand="0" w:evenVBand="0" w:oddHBand="0" w:evenHBand="0" w:firstRowFirstColumn="0" w:firstRowLastColumn="0" w:lastRowFirstColumn="0" w:lastRowLastColumn="0"/>
+              <w:rPr>
+                <w:rFonts w:ascii="Calibri" w:eastAsia="Times New Roman" w:hAnsi="Calibri" w:cs="Calibri"/>
+                <w:color w:val="000000"/>
+                <w:lang w:eastAsia="nl-NL"/>
+              </w:rPr>
+            </w:pPr>
+          </w:p>
+        </w:tc>
+        <w:tc>
+          <w:tcPr>
+            <w:tcW w:w="960" w:type="dxa"/>
+            <w:noWrap/>
+            <w:hideMark/>
+          </w:tcPr>
+          <w:p>
+            <w:pPr>
+              <w:cnfStyle w:val="000000000000" w:firstRow="0" w:lastRow="0" w:firstColumn="0" w:lastColumn="0" w:oddVBand="0" w:evenVBand="0" w:oddHBand="0" w:evenHBand="0" w:firstRowFirstColumn="0" w:firstRowLastColumn="0" w:lastRowFirstColumn="0" w:lastRowLastColumn="0"/>
+              <w:rPr>
+                <w:rFonts w:ascii="Times New Roman" w:eastAsia="Times New Roman" w:hAnsi="Times New Roman" w:cs="Times New Roman"/>
+                <w:sz w:val="20"/>
+                <w:szCs w:val="20"/>
+                <w:lang w:eastAsia="nl-NL"/>
+              </w:rPr>
+            </w:pPr>
+          </w:p>
+        </w:tc>
+        <w:tc>
+          <w:tcPr>
+            <w:tcW w:w="960" w:type="dxa"/>
+            <w:noWrap/>
+            <w:hideMark/>
+          </w:tcPr>
+          <w:p>
+            <w:pPr>
+              <w:jc w:val="right"/>
+              <w:cnfStyle w:val="000000000000" w:firstRow="0" w:lastRow="0" w:firstColumn="0" w:lastColumn="0" w:oddVBand="0" w:evenVBand="0" w:oddHBand="0" w:evenHBand="0" w:firstRowFirstColumn="0" w:firstRowLastColumn="0" w:lastRowFirstColumn="0" w:lastRowLastColumn="0"/>
+              <w:rPr>
+                <w:rFonts w:ascii="Calibri" w:eastAsia="Times New Roman" w:hAnsi="Calibri" w:cs="Calibri"/>
+                <w:color w:val="000000"/>
+                <w:lang w:eastAsia="nl-NL"/>
+              </w:rPr>
+            </w:pPr>
+            <w:r>
+              <w:rPr>
+                <w:rFonts w:ascii="Calibri" w:eastAsia="Times New Roman" w:hAnsi="Calibri" w:cs="Calibri"/>
+                <w:color w:val="000000"/>
+                <w:lang w:eastAsia="nl-NL"/>
+              </w:rPr>
+              <w:t>8926,625</w:t>
+            </w:r>
+          </w:p>
+        </w:tc>
+      </w:tr>
+      <w:tr>
+        <w:trPr>
+          <w:cnfStyle w:val="000000100000" w:firstRow="0" w:lastRow="0" w:firstColumn="0" w:lastColumn="0" w:oddVBand="0" w:evenVBand="0" w:oddHBand="1" w:evenHBand="0" w:firstRowFirstColumn="0" w:firstRowLastColumn="0" w:lastRowFirstColumn="0" w:lastRowLastColumn="0"/>
+          <w:trHeight w:val="289"/>
+        </w:trPr>
+        <w:tc>
+          <w:tcPr>
+            <w:cnfStyle w:val="001000000000" w:firstRow="0" w:lastRow="0" w:firstColumn="1" w:lastColumn="0" w:oddVBand="0" w:evenVBand="0" w:oddHBand="0" w:evenHBand="0" w:firstRowFirstColumn="0" w:firstRowLastColumn="0" w:lastRowFirstColumn="0" w:lastRowLastColumn="0"/>
+            <w:tcW w:w="1463" w:type="dxa"/>
+            <w:noWrap/>
+            <w:hideMark/>
+          </w:tcPr>
+          <w:p>
+            <w:pPr>
+              <w:rPr>
+                <w:rFonts w:ascii="Calibri" w:eastAsia="Times New Roman" w:hAnsi="Calibri" w:cs="Calibri"/>
+                <w:color w:val="000000"/>
+                <w:lang w:eastAsia="nl-NL"/>
+              </w:rPr>
+            </w:pPr>
+            <w:r>
+              <w:rPr>
+                <w:rFonts w:ascii="Calibri" w:eastAsia="Times New Roman" w:hAnsi="Calibri" w:cs="Calibri"/>
+                <w:color w:val="000000"/>
+                <w:lang w:eastAsia="nl-NL"/>
+              </w:rPr>
+              <w:t>without</w:t>
+            </w:r>
+          </w:p>
+        </w:tc>
+        <w:tc>
+          <w:tcPr>
+            <w:tcW w:w="960" w:type="dxa"/>
+            <w:noWrap/>
+            <w:hideMark/>
+          </w:tcPr>
+          <w:p>
+            <w:pPr>
+              <w:jc w:val="right"/>
+              <w:cnfStyle w:val="000000100000" w:firstRow="0" w:lastRow="0" w:firstColumn="0" w:lastColumn="0" w:oddVBand="0" w:evenVBand="0" w:oddHBand="1" w:evenHBand="0" w:firstRowFirstColumn="0" w:firstRowLastColumn="0" w:lastRowFirstColumn="0" w:lastRowLastColumn="0"/>
+              <w:rPr>
+                <w:rFonts w:ascii="Calibri" w:eastAsia="Times New Roman" w:hAnsi="Calibri" w:cs="Calibri"/>
+                <w:color w:val="000000"/>
+                <w:lang w:eastAsia="nl-NL"/>
+              </w:rPr>
+            </w:pPr>
+            <w:r>
+              <w:rPr>
+                <w:rFonts w:ascii="Calibri" w:eastAsia="Times New Roman" w:hAnsi="Calibri" w:cs="Calibri"/>
+                <w:color w:val="000000"/>
+                <w:lang w:eastAsia="nl-NL"/>
+              </w:rPr>
+              <w:t>3383,333</w:t>
+            </w:r>
+          </w:p>
+        </w:tc>
+        <w:tc>
+          <w:tcPr>
+            <w:tcW w:w="960" w:type="dxa"/>
+            <w:noWrap/>
+            <w:hideMark/>
+          </w:tcPr>
+          <w:p>
+            <w:pPr>
+              <w:jc w:val="right"/>
+              <w:cnfStyle w:val="000000100000" w:firstRow="0" w:lastRow="0" w:firstColumn="0" w:lastColumn="0" w:oddVBand="0" w:evenVBand="0" w:oddHBand="1" w:evenHBand="0" w:firstRowFirstColumn="0" w:firstRowLastColumn="0" w:lastRowFirstColumn="0" w:lastRowLastColumn="0"/>
+              <w:rPr>
+                <w:rFonts w:ascii="Calibri" w:eastAsia="Times New Roman" w:hAnsi="Calibri" w:cs="Calibri"/>
+                <w:color w:val="000000"/>
+                <w:lang w:eastAsia="nl-NL"/>
+              </w:rPr>
+            </w:pPr>
+          </w:p>
+        </w:tc>
+        <w:tc>
+          <w:tcPr>
+            <w:tcW w:w="960" w:type="dxa"/>
+            <w:noWrap/>
+            <w:hideMark/>
+          </w:tcPr>
+          <w:p>
+            <w:pPr>
+              <w:cnfStyle w:val="000000100000" w:firstRow="0" w:lastRow="0" w:firstColumn="0" w:lastColumn="0" w:oddVBand="0" w:evenVBand="0" w:oddHBand="1" w:evenHBand="0" w:firstRowFirstColumn="0" w:firstRowLastColumn="0" w:lastRowFirstColumn="0" w:lastRowLastColumn="0"/>
+              <w:rPr>
+                <w:rFonts w:ascii="Times New Roman" w:eastAsia="Times New Roman" w:hAnsi="Times New Roman" w:cs="Times New Roman"/>
+                <w:sz w:val="20"/>
+                <w:szCs w:val="20"/>
+                <w:lang w:eastAsia="nl-NL"/>
+              </w:rPr>
+            </w:pPr>
+          </w:p>
+        </w:tc>
+        <w:tc>
+          <w:tcPr>
+            <w:tcW w:w="960" w:type="dxa"/>
+            <w:noWrap/>
+            <w:hideMark/>
+          </w:tcPr>
+          <w:p>
+            <w:pPr>
+              <w:cnfStyle w:val="000000100000" w:firstRow="0" w:lastRow="0" w:firstColumn="0" w:lastColumn="0" w:oddVBand="0" w:evenVBand="0" w:oddHBand="1" w:evenHBand="0" w:firstRowFirstColumn="0" w:firstRowLastColumn="0" w:lastRowFirstColumn="0" w:lastRowLastColumn="0"/>
+              <w:rPr>
+                <w:rFonts w:ascii="Calibri" w:hAnsi="Calibri" w:cs="Calibri"/>
+                <w:color w:val="000000"/>
+              </w:rPr>
+            </w:pPr>
+            <w:r>
+              <w:rPr>
+                <w:rFonts w:ascii="Calibri" w:hAnsi="Calibri" w:cs="Calibri"/>
+                <w:color w:val="000000"/>
+              </w:rPr>
+              <w:t>6135</w:t>
+            </w:r>
+          </w:p>
+          <w:p>
+            <w:pPr>
+              <w:cnfStyle w:val="000000100000" w:firstRow="0" w:lastRow="0" w:firstColumn="0" w:lastColumn="0" w:oddVBand="0" w:evenVBand="0" w:oddHBand="1" w:evenHBand="0" w:firstRowFirstColumn="0" w:firstRowLastColumn="0" w:lastRowFirstColumn="0" w:lastRowLastColumn="0"/>
+              <w:rPr>
+                <w:rFonts w:ascii="Times New Roman" w:eastAsia="Times New Roman" w:hAnsi="Times New Roman" w:cs="Times New Roman"/>
+                <w:sz w:val="20"/>
+                <w:szCs w:val="20"/>
+                <w:lang w:eastAsia="nl-NL"/>
+              </w:rPr>
+            </w:pPr>
+            <w:bookmarkStart w:id="0" w:name="_GoBack"/>
+            <w:bookmarkEnd w:id="0"/>
           </w:p>
         </w:tc>
       </w:tr>
     </w:tbl>
+    <w:p>
+      <w:pPr>
+        <w:pStyle w:val="Kop1"/>
+        <w:rPr>
+          <w:lang w:val="en-GB"/>
+        </w:rPr>
+      </w:pPr>
+    </w:p>
     <w:p>
       <w:pPr>
         <w:pStyle w:val="Kop1"/>
@@ -1145,8 +1555,6 @@
         </w:rPr>
         <w:t>A few outliers in the normal category are overshoots, something which I had not taken into consideration.</w:t>
       </w:r>
-      <w:bookmarkStart w:id="0" w:name="_GoBack"/>
-      <w:bookmarkEnd w:id="0"/>
     </w:p>
     <w:sectPr>
       <w:pgSz w:w="11906" w:h="16838"/>
@@ -1281,6 +1689,7 @@
     <w:lsdException w:name="HTML Sample" w:semiHidden="1" w:unhideWhenUsed="1"/>
     <w:lsdException w:name="HTML Typewriter" w:semiHidden="1" w:unhideWhenUsed="1"/>
     <w:lsdException w:name="HTML Variable" w:semiHidden="1" w:unhideWhenUsed="1"/>
+    <w:lsdException w:name="Normal Table" w:semiHidden="1" w:unhideWhenUsed="1"/>
     <w:lsdException w:name="annotation subject" w:semiHidden="1" w:unhideWhenUsed="1"/>
     <w:lsdException w:name="No List" w:semiHidden="1" w:unhideWhenUsed="1"/>
     <w:lsdException w:name="Outline List 1" w:semiHidden="1" w:unhideWhenUsed="1"/>
@@ -1326,9 +1735,11 @@
     <w:lsdException w:name="Table Subtle 1" w:semiHidden="1" w:unhideWhenUsed="1"/>
     <w:lsdException w:name="Table Subtle 2" w:semiHidden="1" w:unhideWhenUsed="1"/>
     <w:lsdException w:name="Table Web 1" w:semiHidden="1" w:unhideWhenUsed="1"/>
+    <w:lsdException w:name="Table Web 2" w:semiHidden="1" w:unhideWhenUsed="1"/>
     <w:lsdException w:name="Table Web 3" w:semiHidden="1" w:unhideWhenUsed="1"/>
     <w:lsdException w:name="Balloon Text" w:semiHidden="1" w:unhideWhenUsed="1"/>
     <w:lsdException w:name="Table Grid" w:uiPriority="39"/>
+    <w:lsdException w:name="Table Theme" w:semiHidden="1" w:unhideWhenUsed="1"/>
     <w:lsdException w:name="Placeholder Text" w:semiHidden="1"/>
     <w:lsdException w:name="No Spacing" w:uiPriority="1" w:qFormat="1"/>
     <w:lsdException w:name="Light Shading" w:uiPriority="60"/>
@@ -1680,6 +2091,164 @@
       </w:tcPr>
     </w:tblStylePr>
   </w:style>
+  <w:style w:type="table" w:styleId="Tabelrasterlicht">
+    <w:name w:val="Grid Table Light"/>
+    <w:basedOn w:val="Standaardtabel"/>
+    <w:uiPriority w:val="40"/>
+    <w:rsid w:val="00D659A0"/>
+    <w:pPr>
+      <w:spacing w:after="0" w:line="240" w:lineRule="auto"/>
+    </w:pPr>
+    <w:tblPr>
+      <w:tblBorders>
+        <w:top w:val="single" w:sz="4" w:space="0" w:color="BFBFBF" w:themeColor="background1" w:themeShade="BF"/>
+        <w:left w:val="single" w:sz="4" w:space="0" w:color="BFBFBF" w:themeColor="background1" w:themeShade="BF"/>
+        <w:bottom w:val="single" w:sz="4" w:space="0" w:color="BFBFBF" w:themeColor="background1" w:themeShade="BF"/>
+        <w:right w:val="single" w:sz="4" w:space="0" w:color="BFBFBF" w:themeColor="background1" w:themeShade="BF"/>
+        <w:insideH w:val="single" w:sz="4" w:space="0" w:color="BFBFBF" w:themeColor="background1" w:themeShade="BF"/>
+        <w:insideV w:val="single" w:sz="4" w:space="0" w:color="BFBFBF" w:themeColor="background1" w:themeShade="BF"/>
+      </w:tblBorders>
+    </w:tblPr>
+  </w:style>
+  <w:style w:type="table" w:styleId="Tabelraster">
+    <w:name w:val="Table Grid"/>
+    <w:basedOn w:val="Standaardtabel"/>
+    <w:uiPriority w:val="39"/>
+    <w:rsid w:val="00D659A0"/>
+    <w:pPr>
+      <w:spacing w:after="0" w:line="240" w:lineRule="auto"/>
+    </w:pPr>
+    <w:tblPr>
+      <w:tblBorders>
+        <w:top w:val="single" w:sz="4" w:space="0" w:color="auto"/>
+        <w:left w:val="single" w:sz="4" w:space="0" w:color="auto"/>
+        <w:bottom w:val="single" w:sz="4" w:space="0" w:color="auto"/>
+        <w:right w:val="single" w:sz="4" w:space="0" w:color="auto"/>
+        <w:insideH w:val="single" w:sz="4" w:space="0" w:color="auto"/>
+        <w:insideV w:val="single" w:sz="4" w:space="0" w:color="auto"/>
+      </w:tblBorders>
+    </w:tblPr>
+  </w:style>
+  <w:style w:type="table" w:styleId="Onopgemaaktetabel5">
+    <w:name w:val="Plain Table 5"/>
+    <w:basedOn w:val="Standaardtabel"/>
+    <w:uiPriority w:val="45"/>
+    <w:rsid w:val="00D659A0"/>
+    <w:pPr>
+      <w:spacing w:after="0" w:line="240" w:lineRule="auto"/>
+    </w:pPr>
+    <w:tblPr>
+      <w:tblStyleRowBandSize w:val="1"/>
+      <w:tblStyleColBandSize w:val="1"/>
+    </w:tblPr>
+    <w:tblStylePr w:type="firstRow">
+      <w:rPr>
+        <w:rFonts w:asciiTheme="majorHAnsi" w:eastAsiaTheme="majorEastAsia" w:hAnsiTheme="majorHAnsi" w:cstheme="majorBidi"/>
+        <w:i/>
+        <w:iCs/>
+        <w:sz w:val="26"/>
+      </w:rPr>
+      <w:tblPr/>
+      <w:tcPr>
+        <w:tcBorders>
+          <w:bottom w:val="single" w:sz="4" w:space="0" w:color="7F7F7F" w:themeColor="text1" w:themeTint="80"/>
+        </w:tcBorders>
+        <w:shd w:val="clear" w:color="auto" w:fill="FFFFFF" w:themeFill="background1"/>
+      </w:tcPr>
+    </w:tblStylePr>
+    <w:tblStylePr w:type="lastRow">
+      <w:rPr>
+        <w:rFonts w:asciiTheme="majorHAnsi" w:eastAsiaTheme="majorEastAsia" w:hAnsiTheme="majorHAnsi" w:cstheme="majorBidi"/>
+        <w:i/>
+        <w:iCs/>
+        <w:sz w:val="26"/>
+      </w:rPr>
+      <w:tblPr/>
+      <w:tcPr>
+        <w:tcBorders>
+          <w:top w:val="single" w:sz="4" w:space="0" w:color="7F7F7F" w:themeColor="text1" w:themeTint="80"/>
+        </w:tcBorders>
+        <w:shd w:val="clear" w:color="auto" w:fill="FFFFFF" w:themeFill="background1"/>
+      </w:tcPr>
+    </w:tblStylePr>
+    <w:tblStylePr w:type="firstCol">
+      <w:pPr>
+        <w:jc w:val="right"/>
+      </w:pPr>
+      <w:rPr>
+        <w:rFonts w:asciiTheme="majorHAnsi" w:eastAsiaTheme="majorEastAsia" w:hAnsiTheme="majorHAnsi" w:cstheme="majorBidi"/>
+        <w:i/>
+        <w:iCs/>
+        <w:sz w:val="26"/>
+      </w:rPr>
+      <w:tblPr/>
+      <w:tcPr>
+        <w:tcBorders>
+          <w:right w:val="single" w:sz="4" w:space="0" w:color="7F7F7F" w:themeColor="text1" w:themeTint="80"/>
+        </w:tcBorders>
+        <w:shd w:val="clear" w:color="auto" w:fill="FFFFFF" w:themeFill="background1"/>
+      </w:tcPr>
+    </w:tblStylePr>
+    <w:tblStylePr w:type="lastCol">
+      <w:rPr>
+        <w:rFonts w:asciiTheme="majorHAnsi" w:eastAsiaTheme="majorEastAsia" w:hAnsiTheme="majorHAnsi" w:cstheme="majorBidi"/>
+        <w:i/>
+        <w:iCs/>
+        <w:sz w:val="26"/>
+      </w:rPr>
+      <w:tblPr/>
+      <w:tcPr>
+        <w:tcBorders>
+          <w:left w:val="single" w:sz="4" w:space="0" w:color="7F7F7F" w:themeColor="text1" w:themeTint="80"/>
+        </w:tcBorders>
+        <w:shd w:val="clear" w:color="auto" w:fill="FFFFFF" w:themeFill="background1"/>
+      </w:tcPr>
+    </w:tblStylePr>
+    <w:tblStylePr w:type="band1Vert">
+      <w:tblPr/>
+      <w:tcPr>
+        <w:shd w:val="clear" w:color="auto" w:fill="F2F2F2" w:themeFill="background1" w:themeFillShade="F2"/>
+      </w:tcPr>
+    </w:tblStylePr>
+    <w:tblStylePr w:type="band1Horz">
+      <w:tblPr/>
+      <w:tcPr>
+        <w:shd w:val="clear" w:color="auto" w:fill="F2F2F2" w:themeFill="background1" w:themeFillShade="F2"/>
+      </w:tcPr>
+    </w:tblStylePr>
+    <w:tblStylePr w:type="neCell">
+      <w:tblPr/>
+      <w:tcPr>
+        <w:tcBorders>
+          <w:left w:val="nil"/>
+        </w:tcBorders>
+      </w:tcPr>
+    </w:tblStylePr>
+    <w:tblStylePr w:type="nwCell">
+      <w:tblPr/>
+      <w:tcPr>
+        <w:tcBorders>
+          <w:right w:val="nil"/>
+        </w:tcBorders>
+      </w:tcPr>
+    </w:tblStylePr>
+    <w:tblStylePr w:type="seCell">
+      <w:tblPr/>
+      <w:tcPr>
+        <w:tcBorders>
+          <w:left w:val="nil"/>
+        </w:tcBorders>
+      </w:tcPr>
+    </w:tblStylePr>
+    <w:tblStylePr w:type="swCell">
+      <w:tblPr/>
+      <w:tcPr>
+        <w:tcBorders>
+          <w:right w:val="nil"/>
+        </w:tcBorders>
+      </w:tcPr>
+    </w:tblStylePr>
+  </w:style>
 </w:styles>
 </file>
 

</xml_diff>